<commit_message>
Continue merging presentation layer with protocol host and Mesh credentials
</commit_message>
<xml_diff>
--- a/Outputs/Documents/Word/hallambaker-mesh-10-quantum.docx
+++ b/Outputs/Documents/Word/hallambaker-mesh-10-quantum.docx
@@ -1,6 +1,6 @@
 
 <file path=word/document.xml><?xml version="1.0" encoding="utf-8"?>
-<w:document xmlns:wpc="http://schemas.microsoft.com/office/word/2010/wordprocessingCanvas" xmlns:cx="http://schemas.microsoft.com/office/drawing/2014/chartex" xmlns:cx1="http://schemas.microsoft.com/office/drawing/2015/9/8/chartex" xmlns:cx2="http://schemas.microsoft.com/office/drawing/2015/10/21/chartex" xmlns:cx3="http://schemas.microsoft.com/office/drawing/2016/5/9/chartex" xmlns:cx4="http://schemas.microsoft.com/office/drawing/2016/5/10/chartex" xmlns:cx5="http://schemas.microsoft.com/office/drawing/2016/5/11/chartex" xmlns:cx6="http://schemas.microsoft.com/office/drawing/2016/5/12/chartex" xmlns:cx7="http://schemas.microsoft.com/office/drawing/2016/5/13/chartex" xmlns:cx8="http://schemas.microsoft.com/office/drawing/2016/5/14/chartex" xmlns:mc="http://schemas.openxmlformats.org/markup-compatibility/2006" xmlns:aink="http://schemas.microsoft.com/office/drawing/2016/ink" xmlns:am3d="http://schemas.microsoft.com/office/drawing/2017/model3d" xmlns:o="urn:schemas-microsoft-com:office:office" xmlns:r="http://schemas.openxmlformats.org/officeDocument/2006/relationships" xmlns:m="http://schemas.openxmlformats.org/officeDocument/2006/math" xmlns:v="urn:schemas-microsoft-com:vml" xmlns:wp14="http://schemas.microsoft.com/office/word/2010/wordprocessingDrawing" xmlns:wp="http://schemas.openxmlformats.org/drawingml/2006/wordprocessingDrawing" xmlns:w10="urn:schemas-microsoft-com:office:word" xmlns:w="http://schemas.openxmlformats.org/wordprocessingml/2006/main" xmlns:w14="http://schemas.microsoft.com/office/word/2010/wordml" xmlns:w15="http://schemas.microsoft.com/office/word/2012/wordml" xmlns:w16cid="http://schemas.microsoft.com/office/word/2016/wordml/cid" xmlns:w16se="http://schemas.microsoft.com/office/word/2015/wordml/symex" xmlns:wpg="http://schemas.microsoft.com/office/word/2010/wordprocessingGroup" xmlns:wpi="http://schemas.microsoft.com/office/word/2010/wordprocessingInk" xmlns:wne="http://schemas.microsoft.com/office/word/2006/wordml" xmlns:wps="http://schemas.microsoft.com/office/word/2010/wordprocessingShape" mc:Ignorable="w14 w15 w16se w16cid wp14">
+<w:document xmlns:wpc="http://schemas.microsoft.com/office/word/2010/wordprocessingCanvas" xmlns:cx="http://schemas.microsoft.com/office/drawing/2014/chartex" xmlns:cx1="http://schemas.microsoft.com/office/drawing/2015/9/8/chartex" xmlns:cx2="http://schemas.microsoft.com/office/drawing/2015/10/21/chartex" xmlns:cx3="http://schemas.microsoft.com/office/drawing/2016/5/9/chartex" xmlns:cx4="http://schemas.microsoft.com/office/drawing/2016/5/10/chartex" xmlns:cx5="http://schemas.microsoft.com/office/drawing/2016/5/11/chartex" xmlns:cx6="http://schemas.microsoft.com/office/drawing/2016/5/12/chartex" xmlns:cx7="http://schemas.microsoft.com/office/drawing/2016/5/13/chartex" xmlns:cx8="http://schemas.microsoft.com/office/drawing/2016/5/14/chartex" xmlns:mc="http://schemas.openxmlformats.org/markup-compatibility/2006" xmlns:aink="http://schemas.microsoft.com/office/drawing/2016/ink" xmlns:am3d="http://schemas.microsoft.com/office/drawing/2017/model3d" xmlns:o="urn:schemas-microsoft-com:office:office" xmlns:r="http://schemas.openxmlformats.org/officeDocument/2006/relationships" xmlns:m="http://schemas.openxmlformats.org/officeDocument/2006/math" xmlns:v="urn:schemas-microsoft-com:vml" xmlns:wp14="http://schemas.microsoft.com/office/word/2010/wordprocessingDrawing" xmlns:wp="http://schemas.openxmlformats.org/drawingml/2006/wordprocessingDrawing" xmlns:w10="urn:schemas-microsoft-com:office:word" xmlns:w="http://schemas.openxmlformats.org/wordprocessingml/2006/main" xmlns:w14="http://schemas.microsoft.com/office/word/2010/wordml" xmlns:w15="http://schemas.microsoft.com/office/word/2012/wordml" xmlns:w16cex="http://schemas.microsoft.com/office/word/2018/wordml/cex" xmlns:w16cid="http://schemas.microsoft.com/office/word/2016/wordml/cid" xmlns:w16="http://schemas.microsoft.com/office/word/2018/wordml" xmlns:w16se="http://schemas.microsoft.com/office/word/2015/wordml/symex" xmlns:wpg="http://schemas.microsoft.com/office/word/2010/wordprocessingGroup" xmlns:wpi="http://schemas.microsoft.com/office/word/2010/wordprocessingInk" xmlns:wne="http://schemas.microsoft.com/office/word/2006/wordml" xmlns:wps="http://schemas.microsoft.com/office/word/2010/wordprocessingShape" mc:Ignorable="w14 w15 w16se w16cid w16 w16cex wp14">
   <w:body>
     <w:p>
       <w:pPr>
@@ -298,315 +298,313 @@
       <w:r>
         <w:t>Discussion of this draft takes place on the MATHMESH mailing list (mathmesh@ietf.org), which is archived at https://mailarchive.ietf.org/arch/search/?email_list=mathmesh.</w:t>
       </w:r>
-      <w:bookmarkStart w:id="0" w:name="_GoBack"/>
+    </w:p>
+    <w:p>
+      <w:pPr>
+        <w:pStyle w:val="Heading1"/>
+      </w:pPr>
+      <w:r>
+        <w:t>Introduction</w:t>
+      </w:r>
+    </w:p>
+    <w:p>
+      <w:r>
+        <w:t xml:space="preserve">One of the core goals of the Mesh is to move the state of the art in commercial cryptography beyond </w:t>
+      </w:r>
+      <w:r>
+        <w:t xml:space="preserve">that achieved in the 1990s when PKIX, S/MIME and OpenPGP were first developed. While each of these </w:t>
+      </w:r>
+      <w:r>
+        <w:t>infrastructures and protocols has been subject to incremental improvement, none has</w:t>
+      </w:r>
+      <w:r>
+        <w:t xml:space="preserve"> seen widespread adoption of new cryptographic approaches.</w:t>
+      </w:r>
+    </w:p>
+    <w:p>
+      <w:pPr>
+        <w:pStyle w:val="li"/>
+      </w:pPr>
+      <w:r>
+        <w:t>Quantum Resistant Signatures.</w:t>
+      </w:r>
+    </w:p>
+    <w:p>
+      <w:pPr>
+        <w:pStyle w:val="Heading1"/>
+        <w:rPr>
+          <w:highlight w:val="white"/>
+        </w:rPr>
+      </w:pPr>
+      <w:r>
+        <w:rPr>
+          <w:highlight w:val="white"/>
+        </w:rPr>
+        <w:t>Definitions</w:t>
+      </w:r>
+    </w:p>
+    <w:p>
+      <w:pPr>
+        <w:rPr>
+          <w:highlight w:val="white"/>
+        </w:rPr>
+      </w:pPr>
+      <w:bookmarkStart w:id="0" w:name="_Hlk490690782"/>
+      <w:r>
+        <w:rPr>
+          <w:highlight w:val="white"/>
+        </w:rPr>
+        <w:t>This section presents the related specifications and standard, the terms that are used as terms of art within the documents and the terms used as requirements language.</w:t>
+      </w:r>
+    </w:p>
+    <w:p>
+      <w:pPr>
+        <w:pStyle w:val="Heading2"/>
+      </w:pPr>
+      <w:r>
+        <w:t>Requirements Language</w:t>
+      </w:r>
+    </w:p>
+    <w:p>
+      <w:bookmarkStart w:id="1" w:name="_Hlk490690386"/>
+      <w:r>
+        <w:t>The key words "MUST", "MUST NOT", "REQUIRED", "SHALL", "SHALL NOT", "SHOULD", "SHOULD NOT", "RECOMMENDED", "MAY", and "OPTIONAL" in this document are to be interpreted as described in &lt;norm="RFC2119"/&gt;.</w:t>
+      </w:r>
+    </w:p>
+    <w:p>
+      <w:pPr>
+        <w:pStyle w:val="Heading2"/>
+        <w:rPr>
+          <w:highlight w:val="white"/>
+        </w:rPr>
+      </w:pPr>
+      <w:r>
+        <w:rPr>
+          <w:highlight w:val="white"/>
+        </w:rPr>
+        <w:t>Defined Terms</w:t>
+      </w:r>
+    </w:p>
+    <w:p>
+      <w:r>
+        <w:t xml:space="preserve">The terms of art used in this document are described in the </w:t>
+      </w:r>
+      <w:r>
+        <w:rPr>
+          <w:i/>
+        </w:rPr>
+        <w:t>Mesh Architecture Guide</w:t>
+      </w:r>
+      <w:r>
+        <w:t xml:space="preserve"> &lt;info="draft-hallambaker-mesh-architecture"/&gt;.</w:t>
+      </w:r>
+    </w:p>
+    <w:p>
+      <w:pPr>
+        <w:pStyle w:val="Heading2"/>
+      </w:pPr>
+      <w:r>
+        <w:t>Related Specifications</w:t>
+      </w:r>
+    </w:p>
+    <w:p>
+      <w:r>
+        <w:t xml:space="preserve">The architecture of the Mathematical Mesh is described in the </w:t>
+      </w:r>
+      <w:r>
+        <w:rPr>
+          <w:i/>
+        </w:rPr>
+        <w:t>Mesh Architecture Guide</w:t>
+      </w:r>
+      <w:r>
+        <w:t xml:space="preserve"> &lt;info="draft-hallambaker-mesh-architecture"/&gt;. The Mesh documentation set and related specifications are described in this document.</w:t>
+      </w:r>
+    </w:p>
+    <w:p>
+      <w:pPr>
+        <w:pStyle w:val="Heading2"/>
+      </w:pPr>
+      <w:bookmarkStart w:id="2" w:name="_Hlk490690974"/>
+      <w:bookmarkStart w:id="3" w:name="_Hlk490692176"/>
       <w:bookmarkEnd w:id="0"/>
+      <w:bookmarkEnd w:id="1"/>
+      <w:r>
+        <w:t>Implementation Status</w:t>
+      </w:r>
+    </w:p>
+    <w:p>
+      <w:r>
+        <w:rPr>
+          <w:highlight w:val="white"/>
+        </w:rPr>
+        <w:t>The implementation status of the reference code base is described in the companion document &lt;info="draft-hallambaker-mesh-developer"/&gt;</w:t>
+      </w:r>
+      <w:r>
+        <w:t>.</w:t>
+      </w:r>
+      <w:bookmarkEnd w:id="2"/>
+      <w:bookmarkEnd w:id="3"/>
     </w:p>
     <w:p>
       <w:pPr>
         <w:pStyle w:val="Heading1"/>
       </w:pPr>
       <w:r>
-        <w:t>Introduction</w:t>
-      </w:r>
-    </w:p>
-    <w:p>
-      <w:r>
-        <w:t xml:space="preserve">One of the core goals of the Mesh is to move the state of the art in commercial cryptography beyond </w:t>
-      </w:r>
-      <w:r>
-        <w:t xml:space="preserve">that achieved in the 1990s when PKIX, S/MIME and OpenPGP were first developed. While each of these </w:t>
-      </w:r>
-      <w:r>
-        <w:t>infrastructures and protocols has been subject to incremental improvement, none has</w:t>
-      </w:r>
-      <w:r>
-        <w:t xml:space="preserve"> seen widespread adoption of new cryptographic approaches.</w:t>
-      </w:r>
-    </w:p>
-    <w:p>
-      <w:pPr>
-        <w:pStyle w:val="li"/>
+        <w:t>Recommended and Required Algorithms</w:t>
+      </w:r>
+    </w:p>
+    <w:p>
+      <w:pPr>
+        <w:pStyle w:val="Heading1"/>
       </w:pPr>
       <w:r>
         <w:t>Quantum Resistant Signatures.</w:t>
       </w:r>
     </w:p>
     <w:p>
-      <w:pPr>
-        <w:pStyle w:val="Heading1"/>
-        <w:rPr>
-          <w:highlight w:val="white"/>
-        </w:rPr>
-      </w:pPr>
-      <w:r>
-        <w:rPr>
-          <w:highlight w:val="white"/>
-        </w:rPr>
-        <w:t>Definitions</w:t>
-      </w:r>
-    </w:p>
-    <w:p>
-      <w:pPr>
-        <w:rPr>
-          <w:highlight w:val="white"/>
-        </w:rPr>
-      </w:pPr>
-      <w:bookmarkStart w:id="1" w:name="_Hlk490690782"/>
-      <w:r>
-        <w:rPr>
-          <w:highlight w:val="white"/>
-        </w:rPr>
-        <w:t>This section presents the related specifications and standard, the terms that are used as terms of art within the documents and the terms used as requirements language.</w:t>
-      </w:r>
-    </w:p>
-    <w:p>
-      <w:pPr>
-        <w:pStyle w:val="Heading2"/>
-      </w:pPr>
-      <w:r>
-        <w:t>Requirements Language</w:t>
-      </w:r>
-    </w:p>
-    <w:p>
-      <w:bookmarkStart w:id="2" w:name="_Hlk490690386"/>
-      <w:r>
-        <w:t>The key words "MUST", "MUST NOT", "REQUIRED", "SHALL", "SHALL NOT", "SHOULD", "SHOULD NOT", "RECOMMENDED", "MAY", and "OPTIONAL" in this document are to be interpreted as described in &lt;norm="RFC2119"/&gt;.</w:t>
-      </w:r>
-    </w:p>
-    <w:p>
-      <w:pPr>
-        <w:pStyle w:val="Heading2"/>
-        <w:rPr>
-          <w:highlight w:val="white"/>
-        </w:rPr>
-      </w:pPr>
-      <w:r>
-        <w:rPr>
-          <w:highlight w:val="white"/>
-        </w:rPr>
-        <w:t>Defined Terms</w:t>
-      </w:r>
-    </w:p>
-    <w:p>
-      <w:r>
-        <w:t xml:space="preserve">The terms of art used in this document are described in the </w:t>
-      </w:r>
-      <w:r>
-        <w:rPr>
-          <w:i/>
-        </w:rPr>
-        <w:t>Mesh Architecture Guide</w:t>
-      </w:r>
-      <w:r>
-        <w:t xml:space="preserve"> &lt;info="draft-hallambaker-mesh-architecture"/&gt;.</w:t>
-      </w:r>
-    </w:p>
-    <w:p>
-      <w:pPr>
-        <w:pStyle w:val="Heading2"/>
-      </w:pPr>
-      <w:r>
-        <w:t>Related Specifications</w:t>
-      </w:r>
-    </w:p>
-    <w:p>
-      <w:r>
-        <w:t xml:space="preserve">The architecture of the Mathematical Mesh is described in the </w:t>
-      </w:r>
-      <w:r>
-        <w:rPr>
-          <w:i/>
-        </w:rPr>
-        <w:t>Mesh Architecture Guide</w:t>
-      </w:r>
-      <w:r>
-        <w:t xml:space="preserve"> &lt;info="draft-hallambaker-mesh-architecture"/&gt;. The Mesh documentation set and related specifications are described in this document.</w:t>
-      </w:r>
-    </w:p>
-    <w:p>
-      <w:pPr>
-        <w:pStyle w:val="Heading2"/>
-      </w:pPr>
-      <w:bookmarkStart w:id="3" w:name="_Hlk490690974"/>
-      <w:bookmarkStart w:id="4" w:name="_Hlk490692176"/>
-      <w:bookmarkEnd w:id="1"/>
-      <w:bookmarkEnd w:id="2"/>
-      <w:r>
-        <w:t>Implementation Status</w:t>
-      </w:r>
-    </w:p>
-    <w:p>
-      <w:r>
-        <w:rPr>
-          <w:highlight w:val="white"/>
-        </w:rPr>
-        <w:t>The implementation status of the reference code base is described in the companion document &lt;info="draft-hallambaker-mesh-developer"/&gt;</w:t>
+      <w:r>
+        <w:t xml:space="preserve">Quantum computing has made considerable advances over the past decade and the field has now reached the point where </w:t>
+      </w:r>
+      <w:r>
+        <w:t xml:space="preserve">a machine weighing many tons can apply Shor's algorithm to factor numbers as large as 35 before </w:t>
+      </w:r>
+      <w:r>
+        <w:t>decoherence occurs.</w:t>
+      </w:r>
+    </w:p>
+    <w:p>
+      <w:r>
+        <w:t xml:space="preserve">Should construction of a </w:t>
+      </w:r>
+      <w:r>
+        <w:t>large-scale</w:t>
+      </w:r>
+      <w:r>
+        <w:t xml:space="preserve"> device </w:t>
+      </w:r>
+      <w:r>
+        <w:t xml:space="preserve">prove practical, it will in principle be possible to </w:t>
+      </w:r>
+      <w:r>
+        <w:t xml:space="preserve">break all of the public key cryptosystems currently in use. </w:t>
+      </w:r>
+      <w:r>
+        <w:t xml:space="preserve">While public key cryptosystems that </w:t>
+      </w:r>
+      <w:r>
+        <w:t>resist</w:t>
+      </w:r>
+      <w:r>
+        <w:t xml:space="preserve"> quantum cryptanalysis are currently in development, </w:t>
+      </w:r>
+      <w:r>
+        <w:t>none has yet reached a sufficient state of maturity for the field to reach consensus that they are resistant to ordinary cryptanalysis, let alone offer a replacement.</w:t>
+      </w:r>
+    </w:p>
+    <w:p>
+      <w:r>
+        <w:t xml:space="preserve">The consequence of successful quantum cryptanalysis for encryption systems is that all material </w:t>
+      </w:r>
+      <w:r>
+        <w:t xml:space="preserve">encrypted under existing public key systems could be decrypted by a quantum capable attacker. </w:t>
+      </w:r>
+      <w:r>
+        <w:t xml:space="preserve">Nor is </w:t>
+      </w:r>
+      <w:r>
+        <w:t xml:space="preserve">mitigation of this consequence practical since </w:t>
+      </w:r>
+      <w:r>
+        <w:t xml:space="preserve">it is not the adoption of new cryptographic </w:t>
+      </w:r>
+      <w:r>
+        <w:t xml:space="preserve">algorithms that make a system more secure, it is the elimination of weak options that </w:t>
+      </w:r>
+      <w:r>
+        <w:t>provides improvement.</w:t>
+      </w:r>
+    </w:p>
+    <w:p>
+      <w:r>
+        <w:t xml:space="preserve">The Mesh does not currently provide an infrastructure that is Quantum Resistant but could </w:t>
+      </w:r>
+      <w:r>
+        <w:t xml:space="preserve">in principle be used as the basis for </w:t>
+      </w:r>
+      <w:r>
+        <w:t>deploying a</w:t>
+      </w:r>
+      <w:r>
+        <w:t xml:space="preserve"> Needham-Schroeder</w:t>
+      </w:r>
+      <w:r>
+        <w:t xml:space="preserve"> style symmetric key infrastructure</w:t>
+      </w:r>
+      <w:r>
+        <w:t xml:space="preserve"> or a future PKI based on an as yet undecided quantum cryptanalysis resistant public key algorithm.</w:t>
+      </w:r>
+      <w:r>
+        <w:t xml:space="preserve"> </w:t>
+      </w:r>
+    </w:p>
+    <w:p>
+      <w:r>
+        <w:t xml:space="preserve">Mesh profiles MAY include a Quantum Resistant </w:t>
+      </w:r>
+      <w:r>
+        <w:t xml:space="preserve">Signature </w:t>
+      </w:r>
+      <w:r>
+        <w:t>Fingerprint</w:t>
+      </w:r>
+      <w:r>
+        <w:t xml:space="preserve"> (QRSF)</w:t>
+      </w:r>
+      <w:r>
+        <w:t xml:space="preserve">. This contains </w:t>
+      </w:r>
+      <w:r>
+        <w:t>the UDF fingerprint of a</w:t>
+      </w:r>
+      <w:r>
+        <w:t xml:space="preserve">n XMSS signature public key </w:t>
+      </w:r>
+      <w:r>
+        <w:rPr>
+          <w:highlight w:val="white"/>
+        </w:rPr>
+        <w:t>&lt;info="</w:t>
+      </w:r>
+      <w:r>
+        <w:t>RFC8391</w:t>
+      </w:r>
+      <w:r>
+        <w:rPr>
+          <w:highlight w:val="white"/>
+        </w:rPr>
+        <w:t>"/&gt;</w:t>
+      </w:r>
+      <w:r>
+        <w:t xml:space="preserve"> together with the parameters used to derive the </w:t>
+      </w:r>
+      <w:r>
+        <w:t>private key set for the public key from a</w:t>
+      </w:r>
+      <w:r>
+        <w:t xml:space="preserve"> </w:t>
+      </w:r>
+      <w:proofErr w:type="gramStart"/>
+      <w:r>
+        <w:t>256 bit</w:t>
+      </w:r>
+      <w:proofErr w:type="gramEnd"/>
+      <w:r>
+        <w:t xml:space="preserve"> master secret</w:t>
       </w:r>
       <w:r>
         <w:t>.</w:t>
       </w:r>
-      <w:bookmarkEnd w:id="3"/>
-      <w:bookmarkEnd w:id="4"/>
-    </w:p>
-    <w:p>
-      <w:pPr>
-        <w:pStyle w:val="Heading1"/>
-      </w:pPr>
-      <w:r>
-        <w:t>Recommended and Required Algorithms</w:t>
-      </w:r>
-    </w:p>
-    <w:p>
-      <w:pPr>
-        <w:pStyle w:val="Heading1"/>
-      </w:pPr>
-      <w:r>
-        <w:t>Quantum Resistant Signatures.</w:t>
-      </w:r>
-    </w:p>
-    <w:p>
-      <w:r>
-        <w:t xml:space="preserve">Quantum computing has made considerable advances over the past decade and the field has now reached the point where </w:t>
-      </w:r>
-      <w:r>
-        <w:t xml:space="preserve">a machine weighing many tons can apply Shor's algorithm to factor numbers as large as 35 before </w:t>
-      </w:r>
-      <w:r>
-        <w:t>decoherence occurs.</w:t>
-      </w:r>
-    </w:p>
-    <w:p>
-      <w:r>
-        <w:t xml:space="preserve">Should construction of a </w:t>
-      </w:r>
-      <w:r>
-        <w:t>large-scale</w:t>
-      </w:r>
-      <w:r>
-        <w:t xml:space="preserve"> device </w:t>
-      </w:r>
-      <w:r>
-        <w:t xml:space="preserve">prove practical, it will in principle be possible to </w:t>
-      </w:r>
-      <w:r>
-        <w:t xml:space="preserve">break all of the public key cryptosystems currently in use. </w:t>
-      </w:r>
-      <w:r>
-        <w:t xml:space="preserve">While public key cryptosystems that </w:t>
-      </w:r>
-      <w:r>
-        <w:t>resist</w:t>
-      </w:r>
-      <w:r>
-        <w:t xml:space="preserve"> quantum cryptanalysis are currently in development, </w:t>
-      </w:r>
-      <w:r>
-        <w:t>none has yet reached a sufficient state of maturity for the field to reach consensus that they are resistant to ordinary cryptanalysis, let alone offer a replacement.</w:t>
-      </w:r>
-    </w:p>
-    <w:p>
-      <w:r>
-        <w:t xml:space="preserve">The consequence of successful quantum cryptanalysis for encryption systems is that all material </w:t>
-      </w:r>
-      <w:r>
-        <w:t xml:space="preserve">encrypted under existing public key systems could be decrypted by a quantum capable attacker. </w:t>
-      </w:r>
-      <w:r>
-        <w:t xml:space="preserve">Nor is </w:t>
-      </w:r>
-      <w:r>
-        <w:t xml:space="preserve">mitigation of this consequence practical since </w:t>
-      </w:r>
-      <w:r>
-        <w:t xml:space="preserve">it is not the adoption of new cryptographic </w:t>
-      </w:r>
-      <w:r>
-        <w:t xml:space="preserve">algorithms that make a system more secure, it is the elimination of weak options that </w:t>
-      </w:r>
-      <w:r>
-        <w:t>provides improvement.</w:t>
-      </w:r>
-    </w:p>
-    <w:p>
-      <w:r>
-        <w:t xml:space="preserve">The Mesh does not currently provide an infrastructure that is Quantum Resistant but could </w:t>
-      </w:r>
-      <w:r>
-        <w:t xml:space="preserve">in principle be used as the basis for </w:t>
-      </w:r>
-      <w:r>
-        <w:t>deploying a</w:t>
-      </w:r>
-      <w:r>
-        <w:t xml:space="preserve"> Needham-Schroeder</w:t>
-      </w:r>
-      <w:r>
-        <w:t xml:space="preserve"> style symmetric key infrastructure</w:t>
-      </w:r>
-      <w:r>
-        <w:t xml:space="preserve"> or a future PKI based on an as yet undecided quantum cryptanalysis resistant public key algorithm.</w:t>
-      </w:r>
-      <w:r>
-        <w:t xml:space="preserve"> </w:t>
-      </w:r>
-    </w:p>
-    <w:p>
-      <w:r>
-        <w:t xml:space="preserve">Mesh profiles MAY include a Quantum Resistant </w:t>
-      </w:r>
-      <w:r>
-        <w:t xml:space="preserve">Signature </w:t>
-      </w:r>
-      <w:r>
-        <w:t>Fingerprint</w:t>
-      </w:r>
-      <w:r>
-        <w:t xml:space="preserve"> (QRSF)</w:t>
-      </w:r>
-      <w:r>
-        <w:t xml:space="preserve">. This contains </w:t>
-      </w:r>
-      <w:r>
-        <w:t>the UDF fingerprint of a</w:t>
-      </w:r>
-      <w:r>
-        <w:t xml:space="preserve">n XMSS signature public key </w:t>
-      </w:r>
-      <w:r>
-        <w:rPr>
-          <w:highlight w:val="white"/>
-        </w:rPr>
-        <w:t>&lt;info="</w:t>
-      </w:r>
-      <w:r>
-        <w:t>RFC8391</w:t>
-      </w:r>
-      <w:r>
-        <w:rPr>
-          <w:highlight w:val="white"/>
-        </w:rPr>
-        <w:t>"/&gt;</w:t>
-      </w:r>
-      <w:r>
-        <w:t xml:space="preserve"> together with the parameters used to derive the </w:t>
-      </w:r>
-      <w:r>
-        <w:t>private key set for the public key from a</w:t>
-      </w:r>
-      <w:r>
-        <w:t xml:space="preserve"> </w:t>
-      </w:r>
-      <w:proofErr w:type="gramStart"/>
-      <w:r>
-        <w:t>256 bit</w:t>
-      </w:r>
-      <w:proofErr w:type="gramEnd"/>
-      <w:r>
-        <w:t xml:space="preserve"> master secret</w:t>
-      </w:r>
-      <w:r>
-        <w:t>.</w:t>
-      </w:r>
     </w:p>
     <w:p>
       <w:r>
@@ -633,18 +631,10 @@
         <w:pStyle w:val="Meta"/>
       </w:pPr>
       <w:r>
-        <w:t>&lt;include</w:t>
-      </w:r>
-      <w:proofErr w:type="gramStart"/>
-      <w:r>
-        <w:t>=</w:t>
-      </w:r>
-      <w:r>
-        <w:t>..</w:t>
-      </w:r>
-      <w:proofErr w:type="gramEnd"/>
-      <w:r>
-        <w:t>\</w:t>
+        <w:t>&lt;include=</w:t>
+      </w:r>
+      <w:r>
+        <w:t>..\</w:t>
       </w:r>
       <w:r>
         <w:t>Examples\</w:t>
@@ -726,7 +716,7 @@
 </file>
 
 <file path=word/numbering.xml><?xml version="1.0" encoding="utf-8"?>
-<w:numbering xmlns:wpc="http://schemas.microsoft.com/office/word/2010/wordprocessingCanvas" xmlns:cx="http://schemas.microsoft.com/office/drawing/2014/chartex" xmlns:cx1="http://schemas.microsoft.com/office/drawing/2015/9/8/chartex" xmlns:cx2="http://schemas.microsoft.com/office/drawing/2015/10/21/chartex" xmlns:cx3="http://schemas.microsoft.com/office/drawing/2016/5/9/chartex" xmlns:cx4="http://schemas.microsoft.com/office/drawing/2016/5/10/chartex" xmlns:cx5="http://schemas.microsoft.com/office/drawing/2016/5/11/chartex" xmlns:cx6="http://schemas.microsoft.com/office/drawing/2016/5/12/chartex" xmlns:cx7="http://schemas.microsoft.com/office/drawing/2016/5/13/chartex" xmlns:cx8="http://schemas.microsoft.com/office/drawing/2016/5/14/chartex" xmlns:mc="http://schemas.openxmlformats.org/markup-compatibility/2006" xmlns:aink="http://schemas.microsoft.com/office/drawing/2016/ink" xmlns:am3d="http://schemas.microsoft.com/office/drawing/2017/model3d" xmlns:o="urn:schemas-microsoft-com:office:office" xmlns:r="http://schemas.openxmlformats.org/officeDocument/2006/relationships" xmlns:m="http://schemas.openxmlformats.org/officeDocument/2006/math" xmlns:v="urn:schemas-microsoft-com:vml" xmlns:wp14="http://schemas.microsoft.com/office/word/2010/wordprocessingDrawing" xmlns:wp="http://schemas.openxmlformats.org/drawingml/2006/wordprocessingDrawing" xmlns:w10="urn:schemas-microsoft-com:office:word" xmlns:w="http://schemas.openxmlformats.org/wordprocessingml/2006/main" xmlns:w14="http://schemas.microsoft.com/office/word/2010/wordml" xmlns:w15="http://schemas.microsoft.com/office/word/2012/wordml" xmlns:w16cid="http://schemas.microsoft.com/office/word/2016/wordml/cid" xmlns:w16se="http://schemas.microsoft.com/office/word/2015/wordml/symex" xmlns:wpg="http://schemas.microsoft.com/office/word/2010/wordprocessingGroup" xmlns:wpi="http://schemas.microsoft.com/office/word/2010/wordprocessingInk" xmlns:wne="http://schemas.microsoft.com/office/word/2006/wordml" xmlns:wps="http://schemas.microsoft.com/office/word/2010/wordprocessingShape" mc:Ignorable="w14 w15 w16se w16cid wp14">
+<w:numbering xmlns:wpc="http://schemas.microsoft.com/office/word/2010/wordprocessingCanvas" xmlns:cx="http://schemas.microsoft.com/office/drawing/2014/chartex" xmlns:cx1="http://schemas.microsoft.com/office/drawing/2015/9/8/chartex" xmlns:cx2="http://schemas.microsoft.com/office/drawing/2015/10/21/chartex" xmlns:cx3="http://schemas.microsoft.com/office/drawing/2016/5/9/chartex" xmlns:cx4="http://schemas.microsoft.com/office/drawing/2016/5/10/chartex" xmlns:cx5="http://schemas.microsoft.com/office/drawing/2016/5/11/chartex" xmlns:cx6="http://schemas.microsoft.com/office/drawing/2016/5/12/chartex" xmlns:cx7="http://schemas.microsoft.com/office/drawing/2016/5/13/chartex" xmlns:cx8="http://schemas.microsoft.com/office/drawing/2016/5/14/chartex" xmlns:mc="http://schemas.openxmlformats.org/markup-compatibility/2006" xmlns:aink="http://schemas.microsoft.com/office/drawing/2016/ink" xmlns:am3d="http://schemas.microsoft.com/office/drawing/2017/model3d" xmlns:o="urn:schemas-microsoft-com:office:office" xmlns:r="http://schemas.openxmlformats.org/officeDocument/2006/relationships" xmlns:m="http://schemas.openxmlformats.org/officeDocument/2006/math" xmlns:v="urn:schemas-microsoft-com:vml" xmlns:wp14="http://schemas.microsoft.com/office/word/2010/wordprocessingDrawing" xmlns:wp="http://schemas.openxmlformats.org/drawingml/2006/wordprocessingDrawing" xmlns:w10="urn:schemas-microsoft-com:office:word" xmlns:w="http://schemas.openxmlformats.org/wordprocessingml/2006/main" xmlns:w14="http://schemas.microsoft.com/office/word/2010/wordml" xmlns:w15="http://schemas.microsoft.com/office/word/2012/wordml" xmlns:w16cex="http://schemas.microsoft.com/office/word/2018/wordml/cex" xmlns:w16cid="http://schemas.microsoft.com/office/word/2016/wordml/cid" xmlns:w16="http://schemas.microsoft.com/office/word/2018/wordml" xmlns:w16se="http://schemas.microsoft.com/office/word/2015/wordml/symex" xmlns:wpg="http://schemas.microsoft.com/office/word/2010/wordprocessingGroup" xmlns:wpi="http://schemas.microsoft.com/office/word/2010/wordprocessingInk" xmlns:wne="http://schemas.microsoft.com/office/word/2006/wordml" xmlns:wps="http://schemas.microsoft.com/office/word/2010/wordprocessingShape" mc:Ignorable="w14 w15 w16se w16cid w16 w16cex wp14">
   <w:abstractNum w:abstractNumId="0" w15:restartNumberingAfterBreak="0">
     <w:nsid w:val="FFFFFF7C"/>
     <w:multiLevelType w:val="singleLevel"/>
@@ -1153,7 +1143,7 @@
 </file>
 
 <file path=word/styles.xml><?xml version="1.0" encoding="utf-8"?>
-<w:styles xmlns:mc="http://schemas.openxmlformats.org/markup-compatibility/2006" xmlns:r="http://schemas.openxmlformats.org/officeDocument/2006/relationships" xmlns:w="http://schemas.openxmlformats.org/wordprocessingml/2006/main" xmlns:w14="http://schemas.microsoft.com/office/word/2010/wordml" xmlns:w15="http://schemas.microsoft.com/office/word/2012/wordml" xmlns:w16cid="http://schemas.microsoft.com/office/word/2016/wordml/cid" xmlns:w16se="http://schemas.microsoft.com/office/word/2015/wordml/symex" mc:Ignorable="w14 w15 w16se w16cid">
+<w:styles xmlns:mc="http://schemas.openxmlformats.org/markup-compatibility/2006" xmlns:r="http://schemas.openxmlformats.org/officeDocument/2006/relationships" xmlns:w="http://schemas.openxmlformats.org/wordprocessingml/2006/main" xmlns:w14="http://schemas.microsoft.com/office/word/2010/wordml" xmlns:w15="http://schemas.microsoft.com/office/word/2012/wordml" xmlns:w16cex="http://schemas.microsoft.com/office/word/2018/wordml/cex" xmlns:w16cid="http://schemas.microsoft.com/office/word/2016/wordml/cid" xmlns:w16="http://schemas.microsoft.com/office/word/2018/wordml" xmlns:w16se="http://schemas.microsoft.com/office/word/2015/wordml/symex" mc:Ignorable="w14 w15 w16se w16cid w16 w16cex">
   <w:docDefaults>
     <w:rPrDefault>
       <w:rPr>

</xml_diff>